<commit_message>
Documentando cambios y notas
</commit_message>
<xml_diff>
--- a/D06/Changelog.docx
+++ b/D06/Changelog.docx
@@ -325,6 +325,132 @@
       </w:pPr>
       <w:proofErr w:type="spellStart"/>
       <w:r>
+        <w:t>UtilityService</w:t>
+      </w:r>
+      <w:proofErr w:type="spellEnd"/>
+    </w:p>
+    <w:p>
+      <w:pPr>
+        <w:pStyle w:val="Prrafodelista"/>
+        <w:numPr>
+          <w:ilvl w:val="1"/>
+          <w:numId w:val="4"/>
+        </w:numPr>
+        <w:rPr>
+          <w:lang w:val="en-US"/>
+        </w:rPr>
+      </w:pPr>
+      <w:proofErr w:type="spellStart"/>
+      <w:proofErr w:type="gramStart"/>
+      <w:r>
+        <w:rPr>
+          <w:lang w:val="en-US"/>
+        </w:rPr>
+        <w:t>UtilityService</w:t>
+      </w:r>
+      <w:proofErr w:type="spellEnd"/>
+      <w:r>
+        <w:rPr>
+          <w:lang w:val="en-US"/>
+        </w:rPr>
+        <w:t>::</w:t>
+      </w:r>
+      <w:proofErr w:type="spellStart"/>
+      <w:proofErr w:type="gramEnd"/>
+      <w:r>
+        <w:rPr>
+          <w:lang w:val="en-US"/>
+        </w:rPr>
+        <w:t>checkAttachments</w:t>
+      </w:r>
+      <w:proofErr w:type="spellEnd"/>
+      <w:r>
+        <w:rPr>
+          <w:lang w:val="en-US"/>
+        </w:rPr>
+        <w:t xml:space="preserve"> has been added. This method is used for validating URLs in our system.</w:t>
+      </w:r>
+    </w:p>
+    <w:p>
+      <w:pPr>
+        <w:pStyle w:val="Prrafodelista"/>
+        <w:numPr>
+          <w:ilvl w:val="1"/>
+          <w:numId w:val="4"/>
+        </w:numPr>
+        <w:rPr>
+          <w:lang w:val="en-US"/>
+        </w:rPr>
+      </w:pPr>
+      <w:proofErr w:type="spellStart"/>
+      <w:r>
+        <w:rPr>
+          <w:lang w:val="en-US"/>
+        </w:rPr>
+        <w:t>UtilityService</w:t>
+      </w:r>
+      <w:proofErr w:type="spellEnd"/>
+      <w:r>
+        <w:rPr>
+          <w:lang w:val="en-US"/>
+        </w:rPr>
+        <w:t>::</w:t>
+      </w:r>
+      <w:proofErr w:type="spellStart"/>
+      <w:r>
+        <w:rPr>
+          <w:lang w:val="en-US"/>
+        </w:rPr>
+        <w:t>getSplittedAttachments</w:t>
+      </w:r>
+      <w:proofErr w:type="spellEnd"/>
+      <w:r>
+        <w:rPr>
+          <w:lang w:val="en-US"/>
+        </w:rPr>
+        <w:t xml:space="preserve"> has been modified to avoid blank URLs</w:t>
+      </w:r>
+      <w:r>
+        <w:rPr>
+          <w:lang w:val="en-US"/>
+        </w:rPr>
+        <w:t>.</w:t>
+      </w:r>
+      <w:bookmarkStart w:id="0" w:name="_GoBack"/>
+      <w:bookmarkEnd w:id="0"/>
+    </w:p>
+    <w:p>
+      <w:pPr>
+        <w:rPr>
+          <w:lang w:val="en-GB"/>
+        </w:rPr>
+      </w:pPr>
+    </w:p>
+    <w:p>
+      <w:pPr>
+        <w:pStyle w:val="Ttulo1"/>
+        <w:numPr>
+          <w:ilvl w:val="0"/>
+          <w:numId w:val="1"/>
+        </w:numPr>
+        <w:rPr>
+          <w:lang w:val="en-GB"/>
+        </w:rPr>
+      </w:pPr>
+      <w:r>
+        <w:rPr>
+          <w:lang w:val="en-GB"/>
+        </w:rPr>
+        <w:t>Changes in Views</w:t>
+      </w:r>
+    </w:p>
+    <w:p>
+      <w:pPr>
+        <w:pStyle w:val="Ttulo4"/>
+        <w:ind w:firstLine="708"/>
+      </w:pPr>
+      <w:proofErr w:type="spellStart"/>
+      <w:r>
         <w:t>Example</w:t>
       </w:r>
       <w:proofErr w:type="spellEnd"/>
@@ -356,72 +482,6 @@
         </w:rPr>
         <w:t xml:space="preserve"> </w:t>
       </w:r>
-    </w:p>
-    <w:p>
-      <w:pPr>
-        <w:rPr>
-          <w:lang w:val="en-GB"/>
-        </w:rPr>
-      </w:pPr>
-    </w:p>
-    <w:p>
-      <w:pPr>
-        <w:pStyle w:val="Ttulo1"/>
-        <w:numPr>
-          <w:ilvl w:val="0"/>
-          <w:numId w:val="1"/>
-        </w:numPr>
-        <w:rPr>
-          <w:lang w:val="en-GB"/>
-        </w:rPr>
-      </w:pPr>
-      <w:r>
-        <w:rPr>
-          <w:lang w:val="en-GB"/>
-        </w:rPr>
-        <w:t>Changes in Views</w:t>
-      </w:r>
-    </w:p>
-    <w:p>
-      <w:pPr>
-        <w:pStyle w:val="Ttulo4"/>
-        <w:ind w:firstLine="708"/>
-      </w:pPr>
-      <w:proofErr w:type="spellStart"/>
-      <w:r>
-        <w:t>Example</w:t>
-      </w:r>
-      <w:proofErr w:type="spellEnd"/>
-    </w:p>
-    <w:p>
-      <w:pPr>
-        <w:pStyle w:val="Prrafodelista"/>
-        <w:numPr>
-          <w:ilvl w:val="0"/>
-          <w:numId w:val="14"/>
-        </w:numPr>
-        <w:rPr>
-          <w:rFonts w:ascii="inherit" w:hAnsi="inherit"/>
-          <w:color w:val="212121"/>
-          <w:lang w:val="en-US"/>
-        </w:rPr>
-      </w:pPr>
-      <w:r>
-        <w:rPr>
-          <w:lang w:val="en-US"/>
-        </w:rPr>
-        <w:t>Example.</w:t>
-      </w:r>
-      <w:r>
-        <w:rPr>
-          <w:rFonts w:ascii="inherit" w:hAnsi="inherit"/>
-          <w:color w:val="212121"/>
-          <w:lang w:val="en-US"/>
-        </w:rPr>
-        <w:t xml:space="preserve"> </w:t>
-      </w:r>
-      <w:bookmarkStart w:id="0" w:name="_GoBack"/>
-      <w:bookmarkEnd w:id="0"/>
     </w:p>
     <w:sectPr>
       <w:pgSz w:w="11906" w:h="16838"/>
@@ -1342,7 +1402,7 @@
   <w:abstractNum w:abstractNumId="8" w15:restartNumberingAfterBreak="0">
     <w:nsid w:val="5F156812"/>
     <w:multiLevelType w:val="hybridMultilevel"/>
-    <w:tmpl w:val="3B2422A2"/>
+    <w:tmpl w:val="1DF239FE"/>
     <w:lvl w:ilvl="0" w:tplc="0C0A0001">
       <w:start w:val="1"/>
       <w:numFmt w:val="bullet"/>
@@ -3113,7 +3173,7 @@
 </file>
 
 <file path=customXml/itemProps1.xml><?xml version="1.0" encoding="utf-8"?>
-<ds:datastoreItem xmlns:ds="http://schemas.openxmlformats.org/officeDocument/2006/customXml" ds:itemID="{B4905F2E-B198-44C0-9960-2F1C858CC099}">
+<ds:datastoreItem xmlns:ds="http://schemas.openxmlformats.org/officeDocument/2006/customXml" ds:itemID="{AC43636D-ECB6-4AA1-8F8C-376D6C122FF8}">
   <ds:schemaRefs>
     <ds:schemaRef ds:uri="http://schemas.openxmlformats.org/officeDocument/2006/bibliography"/>
   </ds:schemaRefs>

</xml_diff>

<commit_message>
solucionado bug ocasionado al mostrar luna categoria, actualizado el populate: Español -> es e Ingles->en
</commit_message>
<xml_diff>
--- a/D06/Changelog.docx
+++ b/D06/Changelog.docx
@@ -321,6 +321,94 @@
         </w:rPr>
         <w:t>” attribute</w:t>
       </w:r>
+      <w:r>
+        <w:rPr>
+          <w:lang w:val="en-US"/>
+        </w:rPr>
+        <w:t>.</w:t>
+      </w:r>
+    </w:p>
+    <w:p>
+      <w:pPr>
+        <w:pStyle w:val="Prrafodelista"/>
+        <w:numPr>
+          <w:ilvl w:val="0"/>
+          <w:numId w:val="16"/>
+        </w:numPr>
+        <w:rPr>
+          <w:lang w:val="en-US"/>
+        </w:rPr>
+      </w:pPr>
+      <w:r>
+        <w:rPr>
+          <w:lang w:val="en-US"/>
+        </w:rPr>
+        <w:t xml:space="preserve">Update attributes </w:t>
+      </w:r>
+      <w:proofErr w:type="spellStart"/>
+      <w:proofErr w:type="gramStart"/>
+      <w:r>
+        <w:rPr>
+          <w:lang w:val="en-US"/>
+        </w:rPr>
+        <w:t>Customisation</w:t>
+      </w:r>
+      <w:proofErr w:type="spellEnd"/>
+      <w:r>
+        <w:rPr>
+          <w:lang w:val="en-US"/>
+        </w:rPr>
+        <w:t>::</w:t>
+      </w:r>
+      <w:proofErr w:type="gramEnd"/>
+      <w:r>
+        <w:rPr>
+          <w:lang w:val="en-US"/>
+        </w:rPr>
+        <w:t xml:space="preserve">languages and every </w:t>
+      </w:r>
+      <w:proofErr w:type="spellStart"/>
+      <w:r>
+        <w:rPr>
+          <w:lang w:val="en-US"/>
+        </w:rPr>
+        <w:t>CategoryTranslation</w:t>
+      </w:r>
+      <w:proofErr w:type="spellEnd"/>
+      <w:r>
+        <w:rPr>
+          <w:lang w:val="en-US"/>
+        </w:rPr>
+        <w:t>::language. It changes the name of each language: “</w:t>
+      </w:r>
+      <w:proofErr w:type="spellStart"/>
+      <w:r>
+        <w:rPr>
+          <w:lang w:val="en-US"/>
+        </w:rPr>
+        <w:t>Español</w:t>
+      </w:r>
+      <w:proofErr w:type="spellEnd"/>
+      <w:r>
+        <w:rPr>
+          <w:lang w:val="en-US"/>
+        </w:rPr>
+        <w:t>” -&gt; “es” and “Ingles” -&gt; “</w:t>
+      </w:r>
+      <w:proofErr w:type="spellStart"/>
+      <w:r>
+        <w:rPr>
+          <w:lang w:val="en-US"/>
+        </w:rPr>
+        <w:t>en</w:t>
+      </w:r>
+      <w:proofErr w:type="spellEnd"/>
+      <w:r>
+        <w:rPr>
+          <w:lang w:val="en-US"/>
+        </w:rPr>
+        <w:t xml:space="preserve">”. </w:t>
+      </w:r>
     </w:p>
     <w:p>
       <w:pPr>
@@ -427,6 +515,7 @@
         </w:rPr>
       </w:pPr>
       <w:proofErr w:type="spellStart"/>
+      <w:proofErr w:type="gramStart"/>
       <w:r>
         <w:rPr>
           <w:lang w:val="en-US"/>
@@ -441,6 +530,7 @@
         <w:t>::</w:t>
       </w:r>
       <w:proofErr w:type="spellStart"/>
+      <w:proofErr w:type="gramEnd"/>
       <w:r>
         <w:rPr>
           <w:lang w:val="en-US"/>
@@ -467,6 +557,7 @@
         </w:rPr>
       </w:pPr>
       <w:proofErr w:type="spellStart"/>
+      <w:proofErr w:type="gramStart"/>
       <w:r>
         <w:rPr>
           <w:lang w:val="en-US"/>
@@ -481,6 +572,7 @@
         <w:t>::</w:t>
       </w:r>
       <w:proofErr w:type="spellStart"/>
+      <w:proofErr w:type="gramEnd"/>
       <w:r>
         <w:rPr>
           <w:lang w:val="en-US"/>
@@ -513,6 +605,7 @@
         </w:rPr>
       </w:pPr>
       <w:proofErr w:type="spellStart"/>
+      <w:proofErr w:type="gramStart"/>
       <w:r>
         <w:rPr>
           <w:lang w:val="en-US"/>
@@ -527,6 +620,7 @@
         <w:t>::</w:t>
       </w:r>
       <w:proofErr w:type="spellStart"/>
+      <w:proofErr w:type="gramEnd"/>
       <w:r>
         <w:rPr>
           <w:lang w:val="en-US"/>
@@ -580,13 +674,23 @@
           <w:ilvl w:val="1"/>
           <w:numId w:val="16"/>
         </w:numPr>
-      </w:pPr>
-      <w:proofErr w:type="spellStart"/>
-      <w:r>
-        <w:rPr>
-          <w:lang w:val="en-US"/>
-        </w:rPr>
-        <w:t>CurriculumService</w:t>
+        <w:rPr>
+          <w:lang w:val="en-GB"/>
+        </w:rPr>
+      </w:pPr>
+      <w:proofErr w:type="spellStart"/>
+      <w:proofErr w:type="gramStart"/>
+      <w:r>
+        <w:rPr>
+          <w:lang w:val="en-US"/>
+        </w:rPr>
+        <w:t>C</w:t>
+      </w:r>
+      <w:r>
+        <w:rPr>
+          <w:lang w:val="en-US"/>
+        </w:rPr>
+        <w:t>ategoryService</w:t>
       </w:r>
       <w:proofErr w:type="spellEnd"/>
       <w:r>
@@ -596,24 +700,33 @@
         <w:t>::</w:t>
       </w:r>
       <w:proofErr w:type="spellStart"/>
-      <w:r>
-        <w:rPr>
-          <w:lang w:val="en-US"/>
-        </w:rPr>
-        <w:t>findOne</w:t>
-      </w:r>
-      <w:proofErr w:type="spellEnd"/>
-      <w:r>
-        <w:rPr>
-          <w:lang w:val="en-US"/>
-        </w:rPr>
-        <w:t xml:space="preserve"> has changed visibility </w:t>
-      </w:r>
-      <w:r>
-        <w:rPr>
-          <w:lang w:val="en-US"/>
-        </w:rPr>
-        <w:t>to 'public'</w:t>
+      <w:proofErr w:type="gramEnd"/>
+      <w:r>
+        <w:rPr>
+          <w:lang w:val="en-US"/>
+        </w:rPr>
+        <w:t>findRootCategory</w:t>
+      </w:r>
+      <w:proofErr w:type="spellEnd"/>
+      <w:r>
+        <w:rPr>
+          <w:lang w:val="en-US"/>
+        </w:rPr>
+        <w:t xml:space="preserve"> is now a public method because it is invoked in </w:t>
+      </w:r>
+      <w:proofErr w:type="spellStart"/>
+      <w:r>
+        <w:rPr>
+          <w:lang w:val="en-US"/>
+        </w:rPr>
+        <w:t>CategoryAdministratorController</w:t>
+      </w:r>
+      <w:proofErr w:type="spellEnd"/>
+      <w:r>
+        <w:rPr>
+          <w:lang w:val="en-US"/>
+        </w:rPr>
+        <w:t>::display</w:t>
       </w:r>
       <w:r>
         <w:rPr>
@@ -621,20 +734,6 @@
         </w:rPr>
         <w:t>.</w:t>
       </w:r>
-    </w:p>
-    <w:p>
-      <w:pPr>
-        <w:pStyle w:val="Ttulo4"/>
-        <w:ind w:firstLine="708"/>
-      </w:pPr>
-      <w:proofErr w:type="spellStart"/>
-      <w:r>
-        <w:rPr>
-          <w:lang w:val="en-US"/>
-        </w:rPr>
-        <w:t>EndorserRecordService</w:t>
-      </w:r>
-      <w:proofErr w:type="spellEnd"/>
     </w:p>
     <w:p>
       <w:pPr>
@@ -643,47 +742,48 @@
           <w:ilvl w:val="1"/>
           <w:numId w:val="16"/>
         </w:numPr>
-      </w:pPr>
-      <w:proofErr w:type="spellStart"/>
-      <w:r>
-        <w:rPr>
-          <w:lang w:val="en-US"/>
-        </w:rPr>
-        <w:t>EndorserRecordService</w:t>
-      </w:r>
-      <w:proofErr w:type="spellEnd"/>
-      <w:r>
-        <w:rPr>
-          <w:lang w:val="en-US"/>
+        <w:rPr>
+          <w:lang w:val="en-GB"/>
+        </w:rPr>
+      </w:pPr>
+      <w:proofErr w:type="spellStart"/>
+      <w:proofErr w:type="gramStart"/>
+      <w:r>
+        <w:rPr>
+          <w:lang w:val="en-GB"/>
+        </w:rPr>
+        <w:t>CategoryService</w:t>
+      </w:r>
+      <w:proofErr w:type="spellEnd"/>
+      <w:r>
+        <w:rPr>
+          <w:lang w:val="en-GB"/>
         </w:rPr>
         <w:t>::</w:t>
       </w:r>
-      <w:proofErr w:type="spellStart"/>
-      <w:r>
-        <w:rPr>
-          <w:lang w:val="en-US"/>
-        </w:rPr>
-        <w:t>findOne</w:t>
-      </w:r>
-      <w:proofErr w:type="spellEnd"/>
-      <w:r>
-        <w:rPr>
-          <w:lang w:val="en-US"/>
-        </w:rPr>
-        <w:t xml:space="preserve"> has changed visibility </w:t>
-      </w:r>
-      <w:r>
-        <w:rPr>
-          <w:lang w:val="en-US"/>
-        </w:rPr>
-        <w:t>to 'public'</w:t>
-      </w:r>
-      <w:r>
-        <w:rPr>
-          <w:lang w:val="en-US"/>
-        </w:rPr>
-        <w:t>.</w:t>
-      </w:r>
+      <w:proofErr w:type="gramEnd"/>
+      <w:r>
+        <w:rPr>
+          <w:lang w:val="en-GB"/>
+        </w:rPr>
+        <w:t xml:space="preserve"> </w:t>
+      </w:r>
+      <w:proofErr w:type="spellStart"/>
+      <w:r>
+        <w:rPr>
+          <w:lang w:val="en-GB"/>
+        </w:rPr>
+        <w:t>categoriesByLanguage</w:t>
+      </w:r>
+      <w:proofErr w:type="spellEnd"/>
+      <w:r>
+        <w:rPr>
+          <w:lang w:val="en-GB"/>
+        </w:rPr>
+        <w:t xml:space="preserve"> has been created. This method allows internationalize the category’s name.</w:t>
+      </w:r>
+      <w:bookmarkStart w:id="0" w:name="_GoBack"/>
+      <w:bookmarkEnd w:id="0"/>
     </w:p>
     <w:p>
       <w:pPr>
@@ -695,7 +795,7 @@
         <w:rPr>
           <w:lang w:val="en-US"/>
         </w:rPr>
-        <w:t>EducationRecordService</w:t>
+        <w:t>CurriculumService</w:t>
       </w:r>
       <w:proofErr w:type="spellEnd"/>
     </w:p>
@@ -706,13 +806,17 @@
           <w:ilvl w:val="1"/>
           <w:numId w:val="16"/>
         </w:numPr>
-      </w:pPr>
-      <w:proofErr w:type="spellStart"/>
-      <w:r>
-        <w:rPr>
-          <w:lang w:val="en-US"/>
-        </w:rPr>
-        <w:t>EducationRecordService</w:t>
+        <w:rPr>
+          <w:lang w:val="en-GB"/>
+        </w:rPr>
+      </w:pPr>
+      <w:proofErr w:type="spellStart"/>
+      <w:proofErr w:type="gramStart"/>
+      <w:r>
+        <w:rPr>
+          <w:lang w:val="en-US"/>
+        </w:rPr>
+        <w:t>CurriculumService</w:t>
       </w:r>
       <w:proofErr w:type="spellEnd"/>
       <w:r>
@@ -722,6 +826,7 @@
         <w:t>::</w:t>
       </w:r>
       <w:proofErr w:type="spellStart"/>
+      <w:proofErr w:type="gramEnd"/>
       <w:r>
         <w:rPr>
           <w:lang w:val="en-US"/>
@@ -758,7 +863,7 @@
         <w:rPr>
           <w:lang w:val="en-US"/>
         </w:rPr>
-        <w:t>MiscellaneousRecordService</w:t>
+        <w:t>EndorserRecordService</w:t>
       </w:r>
       <w:proofErr w:type="spellEnd"/>
     </w:p>
@@ -769,13 +874,17 @@
           <w:ilvl w:val="1"/>
           <w:numId w:val="16"/>
         </w:numPr>
-      </w:pPr>
-      <w:proofErr w:type="spellStart"/>
-      <w:r>
-        <w:rPr>
-          <w:lang w:val="en-US"/>
-        </w:rPr>
-        <w:t>MiscellaneousRecordService</w:t>
+        <w:rPr>
+          <w:lang w:val="en-GB"/>
+        </w:rPr>
+      </w:pPr>
+      <w:proofErr w:type="spellStart"/>
+      <w:proofErr w:type="gramStart"/>
+      <w:r>
+        <w:rPr>
+          <w:lang w:val="en-US"/>
+        </w:rPr>
+        <w:t>EndorserRecordService</w:t>
       </w:r>
       <w:proofErr w:type="spellEnd"/>
       <w:r>
@@ -785,6 +894,7 @@
         <w:t>::</w:t>
       </w:r>
       <w:proofErr w:type="spellStart"/>
+      <w:proofErr w:type="gramEnd"/>
       <w:r>
         <w:rPr>
           <w:lang w:val="en-US"/>
@@ -821,7 +931,8 @@
         <w:rPr>
           <w:lang w:val="en-US"/>
         </w:rPr>
-        <w:t>PersonalRecordService</w:t>
+        <w:lastRenderedPageBreak/>
+        <w:t>EducationRecordService</w:t>
       </w:r>
       <w:proofErr w:type="spellEnd"/>
     </w:p>
@@ -832,13 +943,17 @@
           <w:ilvl w:val="1"/>
           <w:numId w:val="16"/>
         </w:numPr>
-      </w:pPr>
-      <w:proofErr w:type="spellStart"/>
-      <w:r>
-        <w:rPr>
-          <w:lang w:val="en-US"/>
-        </w:rPr>
-        <w:t>PersonalRecordService</w:t>
+        <w:rPr>
+          <w:lang w:val="en-GB"/>
+        </w:rPr>
+      </w:pPr>
+      <w:proofErr w:type="spellStart"/>
+      <w:proofErr w:type="gramStart"/>
+      <w:r>
+        <w:rPr>
+          <w:lang w:val="en-US"/>
+        </w:rPr>
+        <w:t>EducationRecordService</w:t>
       </w:r>
       <w:proofErr w:type="spellEnd"/>
       <w:r>
@@ -848,6 +963,7 @@
         <w:t>::</w:t>
       </w:r>
       <w:proofErr w:type="spellStart"/>
+      <w:proofErr w:type="gramEnd"/>
       <w:r>
         <w:rPr>
           <w:lang w:val="en-US"/>
@@ -884,8 +1000,7 @@
         <w:rPr>
           <w:lang w:val="en-US"/>
         </w:rPr>
-        <w:lastRenderedPageBreak/>
-        <w:t>ProfessionalRecordService</w:t>
+        <w:t>MiscellaneousRecordService</w:t>
       </w:r>
       <w:proofErr w:type="spellEnd"/>
     </w:p>
@@ -896,13 +1011,17 @@
           <w:ilvl w:val="1"/>
           <w:numId w:val="16"/>
         </w:numPr>
-      </w:pPr>
-      <w:proofErr w:type="spellStart"/>
-      <w:r>
-        <w:rPr>
-          <w:lang w:val="en-US"/>
-        </w:rPr>
-        <w:t>ProfessionalRecordService</w:t>
+        <w:rPr>
+          <w:lang w:val="en-GB"/>
+        </w:rPr>
+      </w:pPr>
+      <w:proofErr w:type="spellStart"/>
+      <w:proofErr w:type="gramStart"/>
+      <w:r>
+        <w:rPr>
+          <w:lang w:val="en-US"/>
+        </w:rPr>
+        <w:t>MiscellaneousRecordService</w:t>
       </w:r>
       <w:proofErr w:type="spellEnd"/>
       <w:r>
@@ -912,6 +1031,7 @@
         <w:t>::</w:t>
       </w:r>
       <w:proofErr w:type="spellStart"/>
+      <w:proofErr w:type="gramEnd"/>
       <w:r>
         <w:rPr>
           <w:lang w:val="en-US"/>
@@ -948,13 +1068,7 @@
         <w:rPr>
           <w:lang w:val="en-US"/>
         </w:rPr>
-        <w:t>Message</w:t>
-      </w:r>
-      <w:r>
-        <w:rPr>
-          <w:lang w:val="en-US"/>
-        </w:rPr>
-        <w:t>Service</w:t>
+        <w:t>PersonalRecordService</w:t>
       </w:r>
       <w:proofErr w:type="spellEnd"/>
     </w:p>
@@ -965,19 +1079,17 @@
           <w:ilvl w:val="1"/>
           <w:numId w:val="16"/>
         </w:numPr>
-      </w:pPr>
-      <w:proofErr w:type="spellStart"/>
-      <w:r>
-        <w:rPr>
-          <w:lang w:val="en-US"/>
-        </w:rPr>
-        <w:t>Message</w:t>
-      </w:r>
-      <w:r>
-        <w:rPr>
-          <w:lang w:val="en-US"/>
-        </w:rPr>
-        <w:t>Service</w:t>
+        <w:rPr>
+          <w:lang w:val="en-GB"/>
+        </w:rPr>
+      </w:pPr>
+      <w:proofErr w:type="spellStart"/>
+      <w:proofErr w:type="gramStart"/>
+      <w:r>
+        <w:rPr>
+          <w:lang w:val="en-US"/>
+        </w:rPr>
+        <w:t>PersonalRecordService</w:t>
       </w:r>
       <w:proofErr w:type="spellEnd"/>
       <w:r>
@@ -987,37 +1099,187 @@
         <w:t>::</w:t>
       </w:r>
       <w:proofErr w:type="spellStart"/>
-      <w:r>
-        <w:rPr>
-          <w:lang w:val="en-US"/>
-        </w:rPr>
-        <w:t>isSpam</w:t>
-      </w:r>
-      <w:r>
-        <w:rPr>
-          <w:lang w:val="en-US"/>
-        </w:rPr>
-        <w:t>Message</w:t>
-      </w:r>
-      <w:bookmarkStart w:id="0" w:name="_GoBack"/>
-      <w:bookmarkEnd w:id="0"/>
-      <w:proofErr w:type="spellEnd"/>
-      <w:r>
-        <w:rPr>
-          <w:lang w:val="en-US"/>
-        </w:rPr>
-        <w:t xml:space="preserve"> has </w:t>
-      </w:r>
-      <w:r>
-        <w:rPr>
-          <w:lang w:val="en-US"/>
-        </w:rPr>
-        <w:t>been delete.</w:t>
+      <w:proofErr w:type="gramEnd"/>
+      <w:r>
+        <w:rPr>
+          <w:lang w:val="en-US"/>
+        </w:rPr>
+        <w:t>findOne</w:t>
+      </w:r>
+      <w:proofErr w:type="spellEnd"/>
+      <w:r>
+        <w:rPr>
+          <w:lang w:val="en-US"/>
+        </w:rPr>
+        <w:t xml:space="preserve"> has changed visibility </w:t>
+      </w:r>
+      <w:r>
+        <w:rPr>
+          <w:lang w:val="en-US"/>
+        </w:rPr>
+        <w:t>to 'public'</w:t>
+      </w:r>
+      <w:r>
+        <w:rPr>
+          <w:lang w:val="en-US"/>
+        </w:rPr>
+        <w:t>.</w:t>
       </w:r>
     </w:p>
     <w:p>
       <w:pPr>
+        <w:pStyle w:val="Ttulo4"/>
+        <w:ind w:firstLine="708"/>
+      </w:pPr>
+      <w:proofErr w:type="spellStart"/>
+      <w:r>
+        <w:rPr>
+          <w:lang w:val="en-US"/>
+        </w:rPr>
+        <w:t>ProfessionalRecordService</w:t>
+      </w:r>
+      <w:proofErr w:type="spellEnd"/>
+    </w:p>
+    <w:p>
+      <w:pPr>
         <w:pStyle w:val="Prrafodelista"/>
+        <w:numPr>
+          <w:ilvl w:val="1"/>
+          <w:numId w:val="16"/>
+        </w:numPr>
+        <w:rPr>
+          <w:lang w:val="en-GB"/>
+        </w:rPr>
+      </w:pPr>
+      <w:proofErr w:type="spellStart"/>
+      <w:proofErr w:type="gramStart"/>
+      <w:r>
+        <w:rPr>
+          <w:lang w:val="en-US"/>
+        </w:rPr>
+        <w:t>ProfessionalRecordService</w:t>
+      </w:r>
+      <w:proofErr w:type="spellEnd"/>
+      <w:r>
+        <w:rPr>
+          <w:lang w:val="en-US"/>
+        </w:rPr>
+        <w:t>::</w:t>
+      </w:r>
+      <w:proofErr w:type="spellStart"/>
+      <w:proofErr w:type="gramEnd"/>
+      <w:r>
+        <w:rPr>
+          <w:lang w:val="en-US"/>
+        </w:rPr>
+        <w:t>findOne</w:t>
+      </w:r>
+      <w:proofErr w:type="spellEnd"/>
+      <w:r>
+        <w:rPr>
+          <w:lang w:val="en-US"/>
+        </w:rPr>
+        <w:t xml:space="preserve"> has changed visibility </w:t>
+      </w:r>
+      <w:r>
+        <w:rPr>
+          <w:lang w:val="en-US"/>
+        </w:rPr>
+        <w:t>to 'public'</w:t>
+      </w:r>
+      <w:r>
+        <w:rPr>
+          <w:lang w:val="en-US"/>
+        </w:rPr>
+        <w:t>.</w:t>
+      </w:r>
+    </w:p>
+    <w:p>
+      <w:pPr>
+        <w:pStyle w:val="Ttulo4"/>
+        <w:ind w:firstLine="708"/>
+      </w:pPr>
+      <w:proofErr w:type="spellStart"/>
+      <w:r>
+        <w:rPr>
+          <w:lang w:val="en-US"/>
+        </w:rPr>
+        <w:t>Message</w:t>
+      </w:r>
+      <w:r>
+        <w:rPr>
+          <w:lang w:val="en-US"/>
+        </w:rPr>
+        <w:t>Service</w:t>
+      </w:r>
+      <w:proofErr w:type="spellEnd"/>
+    </w:p>
+    <w:p>
+      <w:pPr>
+        <w:pStyle w:val="Prrafodelista"/>
+        <w:numPr>
+          <w:ilvl w:val="1"/>
+          <w:numId w:val="16"/>
+        </w:numPr>
+        <w:rPr>
+          <w:lang w:val="en-GB"/>
+        </w:rPr>
+      </w:pPr>
+      <w:proofErr w:type="spellStart"/>
+      <w:proofErr w:type="gramStart"/>
+      <w:r>
+        <w:rPr>
+          <w:lang w:val="en-US"/>
+        </w:rPr>
+        <w:t>Message</w:t>
+      </w:r>
+      <w:r>
+        <w:rPr>
+          <w:lang w:val="en-US"/>
+        </w:rPr>
+        <w:t>Service</w:t>
+      </w:r>
+      <w:proofErr w:type="spellEnd"/>
+      <w:r>
+        <w:rPr>
+          <w:lang w:val="en-US"/>
+        </w:rPr>
+        <w:t>::</w:t>
+      </w:r>
+      <w:proofErr w:type="spellStart"/>
+      <w:proofErr w:type="gramEnd"/>
+      <w:r>
+        <w:rPr>
+          <w:lang w:val="en-US"/>
+        </w:rPr>
+        <w:t>isSpam</w:t>
+      </w:r>
+      <w:r>
+        <w:rPr>
+          <w:lang w:val="en-US"/>
+        </w:rPr>
+        <w:t>Message</w:t>
+      </w:r>
+      <w:proofErr w:type="spellEnd"/>
+      <w:r>
+        <w:rPr>
+          <w:lang w:val="en-US"/>
+        </w:rPr>
+        <w:t xml:space="preserve"> has </w:t>
+      </w:r>
+      <w:r>
+        <w:rPr>
+          <w:lang w:val="en-US"/>
+        </w:rPr>
+        <w:t>been delete.</w:t>
+      </w:r>
+    </w:p>
+    <w:p>
+      <w:pPr>
+        <w:pStyle w:val="Prrafodelista"/>
+        <w:rPr>
+          <w:lang w:val="en-GB"/>
+        </w:rPr>
       </w:pPr>
     </w:p>
     <w:p>
@@ -3883,7 +4145,7 @@
 </file>
 
 <file path=customXml/itemProps1.xml><?xml version="1.0" encoding="utf-8"?>
-<ds:datastoreItem xmlns:ds="http://schemas.openxmlformats.org/officeDocument/2006/customXml" ds:itemID="{65BB39E1-BBCE-4334-A9B3-EC7516A1D8DE}">
+<ds:datastoreItem xmlns:ds="http://schemas.openxmlformats.org/officeDocument/2006/customXml" ds:itemID="{3B5B7DA1-F61C-4823-B6E8-D46FD787FA1B}">
   <ds:schemaRefs>
     <ds:schemaRef ds:uri="http://schemas.openxmlformats.org/officeDocument/2006/bibliography"/>
   </ds:schemaRefs>

</xml_diff>

<commit_message>
isSuspcious en Endorsement::coment, atributo transitorio y display score
</commit_message>
<xml_diff>
--- a/D06/Changelog.docx
+++ b/D06/Changelog.docx
@@ -235,12 +235,74 @@
     </w:p>
     <w:p>
       <w:pPr>
+        <w:pStyle w:val="Ttulo4"/>
+        <w:ind w:firstLine="708"/>
+      </w:pPr>
+      <w:r>
+        <w:t>Actor</w:t>
+      </w:r>
+    </w:p>
+    <w:p>
+      <w:pPr>
+        <w:pStyle w:val="Prrafodelista"/>
+        <w:numPr>
+          <w:ilvl w:val="0"/>
+          <w:numId w:val="25"/>
+        </w:numPr>
         <w:rPr>
           <w:rFonts w:ascii="inherit" w:hAnsi="inherit"/>
           <w:color w:val="212121"/>
           <w:lang w:val="en-US"/>
         </w:rPr>
       </w:pPr>
+      <w:proofErr w:type="gramStart"/>
+      <w:r>
+        <w:rPr>
+          <w:lang w:val="en-US"/>
+        </w:rPr>
+        <w:t>Actor::</w:t>
+      </w:r>
+      <w:proofErr w:type="spellStart"/>
+      <w:proofErr w:type="gramEnd"/>
+      <w:r>
+        <w:rPr>
+          <w:lang w:val="en-US"/>
+        </w:rPr>
+        <w:t>fullname</w:t>
+      </w:r>
+      <w:proofErr w:type="spellEnd"/>
+      <w:r>
+        <w:rPr>
+          <w:lang w:val="en-US"/>
+        </w:rPr>
+        <w:t xml:space="preserve"> added as transient attribute, that is, it not persists in the database</w:t>
+      </w:r>
+      <w:r>
+        <w:rPr>
+          <w:lang w:val="en-US"/>
+        </w:rPr>
+        <w:t>.</w:t>
+      </w:r>
+      <w:r>
+        <w:rPr>
+          <w:lang w:val="en-US"/>
+        </w:rPr>
+        <w:t xml:space="preserve"> Now, list and display views show full name of actors in a unique column instead of show name, </w:t>
+      </w:r>
+      <w:proofErr w:type="gramStart"/>
+      <w:r>
+        <w:rPr>
+          <w:lang w:val="en-US"/>
+        </w:rPr>
+        <w:t>surname  and</w:t>
+      </w:r>
+      <w:proofErr w:type="gramEnd"/>
+      <w:r>
+        <w:rPr>
+          <w:lang w:val="en-US"/>
+        </w:rPr>
+        <w:t xml:space="preserve"> middle name in different columns.</w:t>
+      </w:r>
     </w:p>
     <w:p>
       <w:pPr>
@@ -540,16 +602,13 @@
       <w:pPr>
         <w:pStyle w:val="Ttulo4"/>
         <w:ind w:firstLine="708"/>
-        <w:rPr>
-          <w:lang w:val="en-US"/>
-        </w:rPr>
-      </w:pPr>
-      <w:proofErr w:type="spellStart"/>
-      <w:r>
-        <w:rPr>
-          <w:lang w:val="en-US"/>
-        </w:rPr>
-        <w:t>FixUpTaskRepository</w:t>
+      </w:pPr>
+      <w:proofErr w:type="spellStart"/>
+      <w:r>
+        <w:t>Endorsement</w:t>
+      </w:r>
+      <w:r>
+        <w:t>Repository</w:t>
       </w:r>
       <w:proofErr w:type="spellEnd"/>
     </w:p>
@@ -570,7 +629,13 @@
         <w:rPr>
           <w:lang w:val="en-US"/>
         </w:rPr>
-        <w:t>FixUpTaskRepository</w:t>
+        <w:t>Endorsement</w:t>
+      </w:r>
+      <w:r>
+        <w:rPr>
+          <w:lang w:val="en-US"/>
+        </w:rPr>
+        <w:t>Repository</w:t>
       </w:r>
       <w:proofErr w:type="spellEnd"/>
       <w:r>
@@ -579,27 +644,40 @@
         </w:rPr>
         <w:t>::</w:t>
       </w:r>
-      <w:proofErr w:type="spellStart"/>
       <w:proofErr w:type="gramEnd"/>
       <w:r>
         <w:rPr>
-          <w:lang w:val="en-US"/>
-        </w:rPr>
-        <w:t>findWorkableFixUpTasks</w:t>
-      </w:r>
-      <w:proofErr w:type="spellEnd"/>
-      <w:r>
-        <w:rPr>
-          <w:lang w:val="en-US"/>
-        </w:rPr>
-        <w:t xml:space="preserve"> has been renamed to </w:t>
-      </w:r>
-      <w:proofErr w:type="spellStart"/>
-      <w:r>
-        <w:rPr>
-          <w:lang w:val="en-US"/>
-        </w:rPr>
-        <w:t>FixUpTaskRepository</w:t>
+          <w:lang w:val="en-GB"/>
+        </w:rPr>
+        <w:t xml:space="preserve"> </w:t>
+      </w:r>
+      <w:proofErr w:type="spellStart"/>
+      <w:r>
+        <w:rPr>
+          <w:lang w:val="en-US"/>
+        </w:rPr>
+        <w:t>findEndorsementsByEndorsable</w:t>
+      </w:r>
+      <w:proofErr w:type="spellEnd"/>
+      <w:r>
+        <w:rPr>
+          <w:lang w:val="en-US"/>
+        </w:rPr>
+        <w:t xml:space="preserve"> ha</w:t>
+      </w:r>
+      <w:r>
+        <w:rPr>
+          <w:lang w:val="en-US"/>
+        </w:rPr>
+        <w:t xml:space="preserve">s been added. There was a bug in </w:t>
+      </w:r>
+      <w:proofErr w:type="spellStart"/>
+      <w:proofErr w:type="gramStart"/>
+      <w:r>
+        <w:rPr>
+          <w:lang w:val="en-US"/>
+        </w:rPr>
+        <w:t>EndorsableService</w:t>
       </w:r>
       <w:proofErr w:type="spellEnd"/>
       <w:r>
@@ -609,28 +687,35 @@
         <w:t>::</w:t>
       </w:r>
       <w:proofErr w:type="spellStart"/>
-      <w:r>
-        <w:rPr>
-          <w:lang w:val="en-US"/>
-        </w:rPr>
-        <w:t>findWorkableFixUpTask</w:t>
-      </w:r>
-      <w:proofErr w:type="spellEnd"/>
-      <w:r>
-        <w:rPr>
-          <w:lang w:val="en-US"/>
-        </w:rPr>
-        <w:t>. Now this method returns the Fix-Up Task corresponding to the id passed as parameter, only if the Handy Worker passed as parameter has an Application accepted of this Fix-Up Task. In either case, returns null.</w:t>
+      <w:proofErr w:type="gramEnd"/>
+      <w:r>
+        <w:rPr>
+          <w:lang w:val="en-US"/>
+        </w:rPr>
+        <w:t>computeScore</w:t>
+      </w:r>
+      <w:proofErr w:type="spellEnd"/>
+      <w:r>
+        <w:rPr>
+          <w:lang w:val="en-US"/>
+        </w:rPr>
+        <w:t xml:space="preserve"> that has been solved with this query.</w:t>
       </w:r>
     </w:p>
     <w:p>
       <w:pPr>
         <w:pStyle w:val="Ttulo4"/>
         <w:ind w:firstLine="708"/>
-      </w:pPr>
-      <w:proofErr w:type="spellStart"/>
-      <w:r>
-        <w:t>RefereeRepository</w:t>
+        <w:rPr>
+          <w:lang w:val="en-US"/>
+        </w:rPr>
+      </w:pPr>
+      <w:proofErr w:type="spellStart"/>
+      <w:r>
+        <w:rPr>
+          <w:lang w:val="en-US"/>
+        </w:rPr>
+        <w:t>FixUpTaskRepository</w:t>
       </w:r>
       <w:proofErr w:type="spellEnd"/>
     </w:p>
@@ -651,6 +736,88 @@
         <w:rPr>
           <w:lang w:val="en-US"/>
         </w:rPr>
+        <w:t>FixUpTaskRepository</w:t>
+      </w:r>
+      <w:proofErr w:type="spellEnd"/>
+      <w:r>
+        <w:rPr>
+          <w:lang w:val="en-US"/>
+        </w:rPr>
+        <w:t>::</w:t>
+      </w:r>
+      <w:proofErr w:type="spellStart"/>
+      <w:proofErr w:type="gramEnd"/>
+      <w:r>
+        <w:rPr>
+          <w:lang w:val="en-US"/>
+        </w:rPr>
+        <w:t>findWorkableFixUpTasks</w:t>
+      </w:r>
+      <w:proofErr w:type="spellEnd"/>
+      <w:r>
+        <w:rPr>
+          <w:lang w:val="en-US"/>
+        </w:rPr>
+        <w:t xml:space="preserve"> has been renamed to </w:t>
+      </w:r>
+      <w:proofErr w:type="spellStart"/>
+      <w:r>
+        <w:rPr>
+          <w:lang w:val="en-US"/>
+        </w:rPr>
+        <w:t>FixUpTaskRepository</w:t>
+      </w:r>
+      <w:proofErr w:type="spellEnd"/>
+      <w:r>
+        <w:rPr>
+          <w:lang w:val="en-US"/>
+        </w:rPr>
+        <w:t>::</w:t>
+      </w:r>
+      <w:proofErr w:type="spellStart"/>
+      <w:r>
+        <w:rPr>
+          <w:lang w:val="en-US"/>
+        </w:rPr>
+        <w:t>findWorkableFixUpTask</w:t>
+      </w:r>
+      <w:proofErr w:type="spellEnd"/>
+      <w:r>
+        <w:rPr>
+          <w:lang w:val="en-US"/>
+        </w:rPr>
+        <w:t>. Now this method returns the Fix-Up Task corresponding to the id passed as parameter, only if the Handy Worker passed as parameter has an Application accepted of this Fix-Up Task. In either case, returns null.</w:t>
+      </w:r>
+    </w:p>
+    <w:p>
+      <w:pPr>
+        <w:pStyle w:val="Ttulo4"/>
+        <w:ind w:firstLine="708"/>
+      </w:pPr>
+      <w:proofErr w:type="spellStart"/>
+      <w:r>
+        <w:lastRenderedPageBreak/>
+        <w:t>RefereeRepository</w:t>
+      </w:r>
+      <w:proofErr w:type="spellEnd"/>
+    </w:p>
+    <w:p>
+      <w:pPr>
+        <w:pStyle w:val="Prrafodelista"/>
+        <w:numPr>
+          <w:ilvl w:val="0"/>
+          <w:numId w:val="14"/>
+        </w:numPr>
+        <w:rPr>
+          <w:lang w:val="en-US"/>
+        </w:rPr>
+      </w:pPr>
+      <w:proofErr w:type="spellStart"/>
+      <w:proofErr w:type="gramStart"/>
+      <w:r>
+        <w:rPr>
+          <w:lang w:val="en-US"/>
+        </w:rPr>
         <w:t>RefereeRepository</w:t>
       </w:r>
       <w:proofErr w:type="spellEnd"/>
@@ -787,7 +954,6 @@
         <w:rPr>
           <w:lang w:val="en-US"/>
         </w:rPr>
-        <w:lastRenderedPageBreak/>
         <w:t xml:space="preserve">Now in </w:t>
       </w:r>
       <w:proofErr w:type="spellStart"/>
@@ -1306,6 +1472,71 @@
       </w:pPr>
       <w:proofErr w:type="spellStart"/>
       <w:r>
+        <w:t>EndorsableService</w:t>
+      </w:r>
+      <w:proofErr w:type="spellEnd"/>
+    </w:p>
+    <w:p>
+      <w:pPr>
+        <w:pStyle w:val="Prrafodelista"/>
+        <w:numPr>
+          <w:ilvl w:val="0"/>
+          <w:numId w:val="14"/>
+        </w:numPr>
+        <w:rPr>
+          <w:lang w:val="en-US"/>
+        </w:rPr>
+      </w:pPr>
+      <w:proofErr w:type="spellStart"/>
+      <w:proofErr w:type="gramStart"/>
+      <w:r>
+        <w:rPr>
+          <w:lang w:val="en-US"/>
+        </w:rPr>
+        <w:t>EndorsementService</w:t>
+      </w:r>
+      <w:proofErr w:type="spellEnd"/>
+      <w:r>
+        <w:rPr>
+          <w:lang w:val="en-US"/>
+        </w:rPr>
+        <w:t>::</w:t>
+      </w:r>
+      <w:proofErr w:type="gramEnd"/>
+      <w:r>
+        <w:rPr>
+          <w:lang w:val="en-GB"/>
+        </w:rPr>
+        <w:t xml:space="preserve"> </w:t>
+      </w:r>
+      <w:proofErr w:type="spellStart"/>
+      <w:r>
+        <w:rPr>
+          <w:lang w:val="en-US"/>
+        </w:rPr>
+        <w:t>find</w:t>
+      </w:r>
+      <w:r>
+        <w:rPr>
+          <w:lang w:val="en-US"/>
+        </w:rPr>
+        <w:t>All</w:t>
+      </w:r>
+      <w:proofErr w:type="spellEnd"/>
+      <w:r>
+        <w:rPr>
+          <w:lang w:val="en-US"/>
+        </w:rPr>
+        <w:t xml:space="preserve"> has been added. Administrators needs to compute score for every customer and handy worker. To do this operation, the administrators must be able to list customers and handy workers in a same view.</w:t>
+      </w:r>
+    </w:p>
+    <w:p>
+      <w:pPr>
+        <w:pStyle w:val="Ttulo4"/>
+        <w:ind w:firstLine="708"/>
+      </w:pPr>
+      <w:proofErr w:type="spellStart"/>
+      <w:r>
         <w:rPr>
           <w:lang w:val="en-US"/>
         </w:rPr>
@@ -1532,6 +1763,7 @@
         <w:rPr>
           <w:lang w:val="en-US"/>
         </w:rPr>
+        <w:lastRenderedPageBreak/>
         <w:t>Message</w:t>
       </w:r>
       <w:r>
@@ -1883,14 +2115,7 @@
         <w:rPr>
           <w:lang w:val="en-US"/>
         </w:rPr>
-        <w:t xml:space="preserve"> which now returns the Fix-Up Task corresponding to the id passed as parameter, only if the Handy Worker passed </w:t>
-      </w:r>
-      <w:r>
-        <w:rPr>
-          <w:lang w:val="en-US"/>
-        </w:rPr>
-        <w:lastRenderedPageBreak/>
-        <w:t>as parameter has an Application accepted of this Fix-Up Task. In either case, returns null.</w:t>
+        <w:t xml:space="preserve"> which now returns the Fix-Up Task corresponding to the id passed as parameter, only if the Handy Worker passed as parameter has an Application accepted of this Fix-Up Task. In either case, returns null.</w:t>
       </w:r>
     </w:p>
     <w:p>
@@ -2477,7 +2702,14 @@
         <w:rPr>
           <w:lang w:val="en-US"/>
         </w:rPr>
-        <w:t>All URLs which had two or more roles associated, have been renamed. Now roles are ordered alphabetically. For example this URL "complaint/</w:t>
+        <w:t xml:space="preserve">All URLs which had two or more roles associated, have been renamed. Now roles are ordered alphabetically. For example this URL </w:t>
+      </w:r>
+      <w:r>
+        <w:rPr>
+          <w:lang w:val="en-US"/>
+        </w:rPr>
+        <w:lastRenderedPageBreak/>
+        <w:t>"complaint/</w:t>
       </w:r>
       <w:proofErr w:type="gramStart"/>
       <w:r>
@@ -2570,12 +2802,37 @@
     </w:p>
     <w:p>
       <w:pPr>
+        <w:pStyle w:val="Ttulo4"/>
+        <w:ind w:firstLine="708"/>
+      </w:pPr>
+      <w:proofErr w:type="spellStart"/>
+      <w:r>
+        <w:t>Actor</w:t>
+      </w:r>
+      <w:r>
+        <w:t>l</w:t>
+      </w:r>
+      <w:proofErr w:type="spellEnd"/>
+    </w:p>
+    <w:p>
+      <w:pPr>
+        <w:pStyle w:val="Prrafodelista"/>
+        <w:numPr>
+          <w:ilvl w:val="0"/>
+          <w:numId w:val="14"/>
+        </w:numPr>
         <w:rPr>
           <w:rFonts w:ascii="inherit" w:hAnsi="inherit"/>
           <w:color w:val="212121"/>
           <w:lang w:val="en-US"/>
         </w:rPr>
       </w:pPr>
+      <w:r>
+        <w:rPr>
+          <w:lang w:val="en-US"/>
+        </w:rPr>
+        <w:t>List and display views (and mockups) have been modified to implements requirements from level A.</w:t>
+      </w:r>
       <w:bookmarkStart w:id="0" w:name="_GoBack"/>
       <w:bookmarkEnd w:id="0"/>
     </w:p>
@@ -2823,7 +3080,6 @@
         <w:rPr>
           <w:lang w:val="en-US"/>
         </w:rPr>
-        <w:lastRenderedPageBreak/>
         <w:t xml:space="preserve">Cancel button in </w:t>
       </w:r>
       <w:proofErr w:type="gramStart"/>
@@ -4329,6 +4585,119 @@
     </w:lvl>
   </w:abstractNum>
   <w:abstractNum w:abstractNumId="13" w15:restartNumberingAfterBreak="0">
+    <w:nsid w:val="5ED8475C"/>
+    <w:multiLevelType w:val="hybridMultilevel"/>
+    <w:tmpl w:val="31948036"/>
+    <w:lvl w:ilvl="0" w:tplc="0C0A0003">
+      <w:start w:val="1"/>
+      <w:numFmt w:val="bullet"/>
+      <w:lvlText w:val="o"/>
+      <w:lvlJc w:val="left"/>
+      <w:pPr>
+        <w:ind w:left="1428" w:hanging="360"/>
+      </w:pPr>
+      <w:rPr>
+        <w:rFonts w:ascii="Courier New" w:hAnsi="Courier New" w:cs="Courier New" w:hint="default"/>
+      </w:rPr>
+    </w:lvl>
+    <w:lvl w:ilvl="1" w:tplc="0C0A0003" w:tentative="1">
+      <w:start w:val="1"/>
+      <w:numFmt w:val="bullet"/>
+      <w:lvlText w:val="o"/>
+      <w:lvlJc w:val="left"/>
+      <w:pPr>
+        <w:ind w:left="2148" w:hanging="360"/>
+      </w:pPr>
+      <w:rPr>
+        <w:rFonts w:ascii="Courier New" w:hAnsi="Courier New" w:cs="Courier New" w:hint="default"/>
+      </w:rPr>
+    </w:lvl>
+    <w:lvl w:ilvl="2" w:tplc="0C0A0005" w:tentative="1">
+      <w:start w:val="1"/>
+      <w:numFmt w:val="bullet"/>
+      <w:lvlText w:val=""/>
+      <w:lvlJc w:val="left"/>
+      <w:pPr>
+        <w:ind w:left="2868" w:hanging="360"/>
+      </w:pPr>
+      <w:rPr>
+        <w:rFonts w:ascii="Wingdings" w:hAnsi="Wingdings" w:hint="default"/>
+      </w:rPr>
+    </w:lvl>
+    <w:lvl w:ilvl="3" w:tplc="0C0A0001" w:tentative="1">
+      <w:start w:val="1"/>
+      <w:numFmt w:val="bullet"/>
+      <w:lvlText w:val=""/>
+      <w:lvlJc w:val="left"/>
+      <w:pPr>
+        <w:ind w:left="3588" w:hanging="360"/>
+      </w:pPr>
+      <w:rPr>
+        <w:rFonts w:ascii="Symbol" w:hAnsi="Symbol" w:hint="default"/>
+      </w:rPr>
+    </w:lvl>
+    <w:lvl w:ilvl="4" w:tplc="0C0A0003" w:tentative="1">
+      <w:start w:val="1"/>
+      <w:numFmt w:val="bullet"/>
+      <w:lvlText w:val="o"/>
+      <w:lvlJc w:val="left"/>
+      <w:pPr>
+        <w:ind w:left="4308" w:hanging="360"/>
+      </w:pPr>
+      <w:rPr>
+        <w:rFonts w:ascii="Courier New" w:hAnsi="Courier New" w:cs="Courier New" w:hint="default"/>
+      </w:rPr>
+    </w:lvl>
+    <w:lvl w:ilvl="5" w:tplc="0C0A0005" w:tentative="1">
+      <w:start w:val="1"/>
+      <w:numFmt w:val="bullet"/>
+      <w:lvlText w:val=""/>
+      <w:lvlJc w:val="left"/>
+      <w:pPr>
+        <w:ind w:left="5028" w:hanging="360"/>
+      </w:pPr>
+      <w:rPr>
+        <w:rFonts w:ascii="Wingdings" w:hAnsi="Wingdings" w:hint="default"/>
+      </w:rPr>
+    </w:lvl>
+    <w:lvl w:ilvl="6" w:tplc="0C0A0001" w:tentative="1">
+      <w:start w:val="1"/>
+      <w:numFmt w:val="bullet"/>
+      <w:lvlText w:val=""/>
+      <w:lvlJc w:val="left"/>
+      <w:pPr>
+        <w:ind w:left="5748" w:hanging="360"/>
+      </w:pPr>
+      <w:rPr>
+        <w:rFonts w:ascii="Symbol" w:hAnsi="Symbol" w:hint="default"/>
+      </w:rPr>
+    </w:lvl>
+    <w:lvl w:ilvl="7" w:tplc="0C0A0003" w:tentative="1">
+      <w:start w:val="1"/>
+      <w:numFmt w:val="bullet"/>
+      <w:lvlText w:val="o"/>
+      <w:lvlJc w:val="left"/>
+      <w:pPr>
+        <w:ind w:left="6468" w:hanging="360"/>
+      </w:pPr>
+      <w:rPr>
+        <w:rFonts w:ascii="Courier New" w:hAnsi="Courier New" w:cs="Courier New" w:hint="default"/>
+      </w:rPr>
+    </w:lvl>
+    <w:lvl w:ilvl="8" w:tplc="0C0A0005" w:tentative="1">
+      <w:start w:val="1"/>
+      <w:numFmt w:val="bullet"/>
+      <w:lvlText w:val=""/>
+      <w:lvlJc w:val="left"/>
+      <w:pPr>
+        <w:ind w:left="7188" w:hanging="360"/>
+      </w:pPr>
+      <w:rPr>
+        <w:rFonts w:ascii="Wingdings" w:hAnsi="Wingdings" w:hint="default"/>
+      </w:rPr>
+    </w:lvl>
+  </w:abstractNum>
+  <w:abstractNum w:abstractNumId="14" w15:restartNumberingAfterBreak="0">
     <w:nsid w:val="5F156812"/>
     <w:multiLevelType w:val="hybridMultilevel"/>
     <w:tmpl w:val="1DF239FE"/>
@@ -4441,7 +4810,7 @@
       </w:rPr>
     </w:lvl>
   </w:abstractNum>
-  <w:abstractNum w:abstractNumId="14" w15:restartNumberingAfterBreak="0">
+  <w:abstractNum w:abstractNumId="15" w15:restartNumberingAfterBreak="0">
     <w:nsid w:val="701F280E"/>
     <w:multiLevelType w:val="hybridMultilevel"/>
     <w:tmpl w:val="0154629C"/>
@@ -4554,7 +4923,7 @@
       </w:rPr>
     </w:lvl>
   </w:abstractNum>
-  <w:abstractNum w:abstractNumId="15" w15:restartNumberingAfterBreak="0">
+  <w:abstractNum w:abstractNumId="16" w15:restartNumberingAfterBreak="0">
     <w:nsid w:val="710E76A7"/>
     <w:multiLevelType w:val="hybridMultilevel"/>
     <w:tmpl w:val="88F485B8"/>
@@ -4667,7 +5036,7 @@
       </w:rPr>
     </w:lvl>
   </w:abstractNum>
-  <w:abstractNum w:abstractNumId="16" w15:restartNumberingAfterBreak="0">
+  <w:abstractNum w:abstractNumId="17" w15:restartNumberingAfterBreak="0">
     <w:nsid w:val="77B35497"/>
     <w:multiLevelType w:val="hybridMultilevel"/>
     <w:tmpl w:val="F6BC4BB6"/>
@@ -4779,7 +5148,7 @@
       </w:rPr>
     </w:lvl>
   </w:abstractNum>
-  <w:abstractNum w:abstractNumId="17" w15:restartNumberingAfterBreak="0">
+  <w:abstractNum w:abstractNumId="18" w15:restartNumberingAfterBreak="0">
     <w:nsid w:val="78441523"/>
     <w:multiLevelType w:val="hybridMultilevel"/>
     <w:tmpl w:val="4A7023CA"/>
@@ -4892,7 +5261,7 @@
       </w:rPr>
     </w:lvl>
   </w:abstractNum>
-  <w:abstractNum w:abstractNumId="18" w15:restartNumberingAfterBreak="0">
+  <w:abstractNum w:abstractNumId="19" w15:restartNumberingAfterBreak="0">
     <w:nsid w:val="784C4AB6"/>
     <w:multiLevelType w:val="hybridMultilevel"/>
     <w:tmpl w:val="790AE3D6"/>
@@ -5005,7 +5374,7 @@
       </w:rPr>
     </w:lvl>
   </w:abstractNum>
-  <w:abstractNum w:abstractNumId="19" w15:restartNumberingAfterBreak="0">
+  <w:abstractNum w:abstractNumId="20" w15:restartNumberingAfterBreak="0">
     <w:nsid w:val="7938348B"/>
     <w:multiLevelType w:val="hybridMultilevel"/>
     <w:tmpl w:val="9B48B3B6"/>
@@ -5091,7 +5460,7 @@
       </w:pPr>
     </w:lvl>
   </w:abstractNum>
-  <w:abstractNum w:abstractNumId="20" w15:restartNumberingAfterBreak="0">
+  <w:abstractNum w:abstractNumId="21" w15:restartNumberingAfterBreak="0">
     <w:nsid w:val="7BA418F3"/>
     <w:multiLevelType w:val="hybridMultilevel"/>
     <w:tmpl w:val="1DFCCEA8"/>
@@ -5203,7 +5572,7 @@
       </w:rPr>
     </w:lvl>
   </w:abstractNum>
-  <w:abstractNum w:abstractNumId="21" w15:restartNumberingAfterBreak="0">
+  <w:abstractNum w:abstractNumId="22" w15:restartNumberingAfterBreak="0">
     <w:nsid w:val="7D0C0F0A"/>
     <w:multiLevelType w:val="hybridMultilevel"/>
     <w:tmpl w:val="44FCC432"/>
@@ -5316,7 +5685,7 @@
       </w:rPr>
     </w:lvl>
   </w:abstractNum>
-  <w:abstractNum w:abstractNumId="22" w15:restartNumberingAfterBreak="0">
+  <w:abstractNum w:abstractNumId="23" w15:restartNumberingAfterBreak="0">
     <w:nsid w:val="7D2962AB"/>
     <w:multiLevelType w:val="hybridMultilevel"/>
     <w:tmpl w:val="0A827CEE"/>
@@ -5428,7 +5797,7 @@
       </w:rPr>
     </w:lvl>
   </w:abstractNum>
-  <w:abstractNum w:abstractNumId="23" w15:restartNumberingAfterBreak="0">
+  <w:abstractNum w:abstractNumId="24" w15:restartNumberingAfterBreak="0">
     <w:nsid w:val="7F024B0C"/>
     <w:multiLevelType w:val="hybridMultilevel"/>
     <w:tmpl w:val="B172E8F4"/>
@@ -5542,7 +5911,7 @@
     </w:lvl>
   </w:abstractNum>
   <w:num w:numId="1">
-    <w:abstractNumId w:val="19"/>
+    <w:abstractNumId w:val="20"/>
   </w:num>
   <w:num w:numId="2">
     <w:abstractNumId w:val="4"/>
@@ -5551,7 +5920,7 @@
     <w:abstractNumId w:val="12"/>
   </w:num>
   <w:num w:numId="4">
-    <w:abstractNumId w:val="13"/>
+    <w:abstractNumId w:val="14"/>
   </w:num>
   <w:num w:numId="5">
     <w:abstractNumId w:val="1"/>
@@ -5563,16 +5932,16 @@
     <w:abstractNumId w:val="8"/>
   </w:num>
   <w:num w:numId="8">
-    <w:abstractNumId w:val="23"/>
+    <w:abstractNumId w:val="24"/>
   </w:num>
   <w:num w:numId="9">
     <w:abstractNumId w:val="0"/>
   </w:num>
   <w:num w:numId="10">
-    <w:abstractNumId w:val="15"/>
+    <w:abstractNumId w:val="16"/>
   </w:num>
   <w:num w:numId="11">
-    <w:abstractNumId w:val="17"/>
+    <w:abstractNumId w:val="18"/>
   </w:num>
   <w:num w:numId="12">
     <w:abstractNumId w:val="10"/>
@@ -5581,10 +5950,10 @@
     <w:abstractNumId w:val="7"/>
   </w:num>
   <w:num w:numId="14">
-    <w:abstractNumId w:val="18"/>
+    <w:abstractNumId w:val="19"/>
   </w:num>
   <w:num w:numId="15">
-    <w:abstractNumId w:val="21"/>
+    <w:abstractNumId w:val="22"/>
   </w:num>
   <w:num w:numId="16">
     <w:abstractNumId w:val="5"/>
@@ -5593,13 +5962,13 @@
     <w:abstractNumId w:val="11"/>
   </w:num>
   <w:num w:numId="18">
-    <w:abstractNumId w:val="20"/>
+    <w:abstractNumId w:val="21"/>
   </w:num>
   <w:num w:numId="19">
     <w:abstractNumId w:val="9"/>
   </w:num>
   <w:num w:numId="20">
-    <w:abstractNumId w:val="22"/>
+    <w:abstractNumId w:val="23"/>
   </w:num>
   <w:num w:numId="21">
     <w:abstractNumId w:val="3"/>
@@ -5608,10 +5977,13 @@
     <w:abstractNumId w:val="2"/>
   </w:num>
   <w:num w:numId="23">
-    <w:abstractNumId w:val="16"/>
+    <w:abstractNumId w:val="17"/>
   </w:num>
   <w:num w:numId="24">
-    <w:abstractNumId w:val="14"/>
+    <w:abstractNumId w:val="15"/>
+  </w:num>
+  <w:num w:numId="25">
+    <w:abstractNumId w:val="13"/>
   </w:num>
 </w:numbering>
 </file>
@@ -6578,7 +6950,7 @@
 </file>
 
 <file path=customXml/itemProps1.xml><?xml version="1.0" encoding="utf-8"?>
-<ds:datastoreItem xmlns:ds="http://schemas.openxmlformats.org/officeDocument/2006/customXml" ds:itemID="{906EE32E-73ED-4340-8DAB-B135D63036A9}">
+<ds:datastoreItem xmlns:ds="http://schemas.openxmlformats.org/officeDocument/2006/customXml" ds:itemID="{3170B0AF-8C16-4EE7-B644-5B18DC73E300}">
   <ds:schemaRefs>
     <ds:schemaRef ds:uri="http://schemas.openxmlformats.org/officeDocument/2006/bibliography"/>
   </ds:schemaRefs>

</xml_diff>